<commit_message>
new device assign form completed
</commit_message>
<xml_diff>
--- a/MIS/public/NewUserAssign.docx
+++ b/MIS/public/NewUserAssign.docx
@@ -325,7 +325,11 @@
           <w:p>
             <w:pPr>
               <w:spacing w:line="276" w:lineRule="auto"/>
+              <w:jc w:val="center"/>
             </w:pPr>
+            <w:r>
+              <w:t>{{r1}}</w:t>
+            </w:r>
           </w:p>
         </w:tc>
       </w:tr>
@@ -402,7 +406,11 @@
           <w:p>
             <w:pPr>
               <w:spacing w:line="276" w:lineRule="auto"/>
+              <w:jc w:val="center"/>
             </w:pPr>
+            <w:r>
+              <w:t>{{r2}}</w:t>
+            </w:r>
           </w:p>
         </w:tc>
       </w:tr>
@@ -479,7 +487,11 @@
           <w:p>
             <w:pPr>
               <w:spacing w:line="276" w:lineRule="auto"/>
+              <w:jc w:val="center"/>
             </w:pPr>
+            <w:r>
+              <w:t>{{r3}}</w:t>
+            </w:r>
           </w:p>
         </w:tc>
       </w:tr>
@@ -556,7 +568,11 @@
           <w:p>
             <w:pPr>
               <w:spacing w:line="276" w:lineRule="auto"/>
+              <w:jc w:val="center"/>
             </w:pPr>
+            <w:r>
+              <w:t>{{r4}}</w:t>
+            </w:r>
           </w:p>
         </w:tc>
       </w:tr>
@@ -633,7 +649,11 @@
           <w:p>
             <w:pPr>
               <w:spacing w:line="276" w:lineRule="auto"/>
+              <w:jc w:val="center"/>
             </w:pPr>
+            <w:r>
+              <w:t>{{r5}}</w:t>
+            </w:r>
           </w:p>
         </w:tc>
       </w:tr>
@@ -817,7 +837,7 @@
         <w:spacing w:line="240" w:lineRule="auto"/>
       </w:pPr>
       <w:r>
-        <w:t xml:space="preserve">              </w:t>
+        <w:t xml:space="preserve"> </w:t>
       </w:r>
       <w:r>
         <w:t>_________________________</w:t>
@@ -838,7 +858,13 @@
         <w:tab/>
       </w:r>
       <w:r>
-        <w:t xml:space="preserve">                          </w:t>
+        <w:t xml:space="preserve">                     </w:t>
+      </w:r>
+      <w:r>
+        <w:t xml:space="preserve">      </w:t>
+      </w:r>
+      <w:r>
+        <w:t xml:space="preserve">     </w:t>
       </w:r>
       <w:r>
         <w:t>_____________________________</w:t>
@@ -1047,7 +1073,11 @@
           <w:p>
             <w:pPr>
               <w:spacing w:line="276" w:lineRule="auto"/>
+              <w:jc w:val="center"/>
             </w:pPr>
+            <w:r>
+              <w:t>{{rpro1}}</w:t>
+            </w:r>
           </w:p>
         </w:tc>
         <w:tc>
@@ -1057,7 +1087,11 @@
           <w:p>
             <w:pPr>
               <w:spacing w:line="276" w:lineRule="auto"/>
+              <w:jc w:val="center"/>
             </w:pPr>
+            <w:r>
+              <w:t>{{rcon1}}</w:t>
+            </w:r>
           </w:p>
         </w:tc>
         <w:tc>
@@ -1067,7 +1101,11 @@
           <w:p>
             <w:pPr>
               <w:spacing w:line="276" w:lineRule="auto"/>
+              <w:jc w:val="center"/>
             </w:pPr>
+            <w:r>
+              <w:t>{{rr1}}</w:t>
+            </w:r>
           </w:p>
         </w:tc>
       </w:tr>
@@ -1092,7 +1130,11 @@
           <w:p>
             <w:pPr>
               <w:spacing w:line="276" w:lineRule="auto"/>
+              <w:jc w:val="center"/>
             </w:pPr>
+            <w:r>
+              <w:t>{{rpro2}}</w:t>
+            </w:r>
           </w:p>
         </w:tc>
         <w:tc>
@@ -1102,7 +1144,11 @@
           <w:p>
             <w:pPr>
               <w:spacing w:line="276" w:lineRule="auto"/>
+              <w:jc w:val="center"/>
             </w:pPr>
+            <w:r>
+              <w:t>{{rcon2}}</w:t>
+            </w:r>
           </w:p>
         </w:tc>
         <w:tc>
@@ -1112,7 +1158,11 @@
           <w:p>
             <w:pPr>
               <w:spacing w:line="276" w:lineRule="auto"/>
+              <w:jc w:val="center"/>
             </w:pPr>
+            <w:r>
+              <w:t>{{rr2}}</w:t>
+            </w:r>
           </w:p>
         </w:tc>
       </w:tr>
@@ -1137,7 +1187,11 @@
           <w:p>
             <w:pPr>
               <w:spacing w:line="276" w:lineRule="auto"/>
+              <w:jc w:val="center"/>
             </w:pPr>
+            <w:r>
+              <w:t>{{rpro3}}</w:t>
+            </w:r>
           </w:p>
         </w:tc>
         <w:tc>
@@ -1147,7 +1201,11 @@
           <w:p>
             <w:pPr>
               <w:spacing w:line="276" w:lineRule="auto"/>
+              <w:jc w:val="center"/>
             </w:pPr>
+            <w:r>
+              <w:t>{{rcon3}}</w:t>
+            </w:r>
           </w:p>
         </w:tc>
         <w:tc>
@@ -1157,7 +1215,11 @@
           <w:p>
             <w:pPr>
               <w:spacing w:line="276" w:lineRule="auto"/>
+              <w:jc w:val="center"/>
             </w:pPr>
+            <w:r>
+              <w:t>{{rr3}}</w:t>
+            </w:r>
           </w:p>
         </w:tc>
       </w:tr>
@@ -1182,7 +1244,11 @@
           <w:p>
             <w:pPr>
               <w:spacing w:line="276" w:lineRule="auto"/>
+              <w:jc w:val="center"/>
             </w:pPr>
+            <w:r>
+              <w:t>{{rpro4}}</w:t>
+            </w:r>
           </w:p>
         </w:tc>
         <w:tc>
@@ -1192,7 +1258,11 @@
           <w:p>
             <w:pPr>
               <w:spacing w:line="276" w:lineRule="auto"/>
+              <w:jc w:val="center"/>
             </w:pPr>
+            <w:r>
+              <w:t>{{rcon4}}</w:t>
+            </w:r>
           </w:p>
         </w:tc>
         <w:tc>
@@ -1202,7 +1272,11 @@
           <w:p>
             <w:pPr>
               <w:spacing w:line="276" w:lineRule="auto"/>
+              <w:jc w:val="center"/>
             </w:pPr>
+            <w:r>
+              <w:t>{{rr4}}</w:t>
+            </w:r>
           </w:p>
         </w:tc>
       </w:tr>
@@ -1227,7 +1301,11 @@
           <w:p>
             <w:pPr>
               <w:spacing w:line="276" w:lineRule="auto"/>
+              <w:jc w:val="center"/>
             </w:pPr>
+            <w:r>
+              <w:t>{{rpro5}}</w:t>
+            </w:r>
           </w:p>
         </w:tc>
         <w:tc>
@@ -1237,7 +1315,11 @@
           <w:p>
             <w:pPr>
               <w:spacing w:line="276" w:lineRule="auto"/>
+              <w:jc w:val="center"/>
             </w:pPr>
+            <w:r>
+              <w:t>{{rcon5}}</w:t>
+            </w:r>
           </w:p>
         </w:tc>
         <w:tc>
@@ -1247,7 +1329,11 @@
           <w:p>
             <w:pPr>
               <w:spacing w:line="276" w:lineRule="auto"/>
+              <w:jc w:val="center"/>
             </w:pPr>
+            <w:r>
+              <w:t>{{rr5}}</w:t>
+            </w:r>
           </w:p>
         </w:tc>
       </w:tr>
@@ -1424,50 +1510,75 @@
       </w:r>
       <w:r>
         <w:tab/>
-      </w:r>
-      <w:r>
-        <w:tab/>
-      </w:r>
-      <w:r>
-        <w:tab/>
-      </w:r>
-      <w:r>
-        <w:t>_____________________________</w:t>
+        <w:t xml:space="preserve">                                _____________________________</w:t>
       </w:r>
     </w:p>
     <w:p>
       <w:pPr>
-        <w:spacing w:line="240" w:lineRule="auto"/>
+        <w:spacing w:after="0" w:line="240" w:lineRule="auto"/>
+        <w:rPr>
+          <w:color w:val="000000"/>
+          <w:sz w:val="27"/>
+          <w:szCs w:val="27"/>
+        </w:rPr>
       </w:pPr>
       <w:proofErr w:type="gramStart"/>
       <w:r>
-        <w:t>Name :</w:t>
+        <w:t>Name:_</w:t>
       </w:r>
       <w:proofErr w:type="gramEnd"/>
       <w:r>
-        <w:t>__________________</w:t>
-      </w:r>
-      <w:r>
-        <w:tab/>
-      </w:r>
-      <w:r>
-        <w:tab/>
-      </w:r>
-      <w:r>
-        <w:tab/>
-      </w:r>
-      <w:r>
-        <w:tab/>
-      </w:r>
-      <w:r>
-        <w:tab/>
-      </w:r>
-      <w:r>
-        <w:tab/>
-      </w:r>
-      <w:r>
-        <w:tab/>
-        <w:t>Name :______________________</w:t>
+        <w:t>_______________________</w:t>
+      </w:r>
+      <w:r>
+        <w:t xml:space="preserve"> </w:t>
+      </w:r>
+      <w:r>
+        <w:t xml:space="preserve">                                                                             Name: </w:t>
+      </w:r>
+      <w:r>
+        <w:rPr>
+          <w:color w:val="000000"/>
+          <w:sz w:val="27"/>
+          <w:szCs w:val="27"/>
+        </w:rPr>
+        <w:t>{{</w:t>
+      </w:r>
+      <w:proofErr w:type="spellStart"/>
+      <w:r>
+        <w:rPr>
+          <w:color w:val="000000"/>
+          <w:sz w:val="27"/>
+          <w:szCs w:val="27"/>
+        </w:rPr>
+        <w:t>firstName</w:t>
+      </w:r>
+      <w:proofErr w:type="spellEnd"/>
+      <w:r>
+        <w:rPr>
+          <w:color w:val="000000"/>
+          <w:sz w:val="27"/>
+          <w:szCs w:val="27"/>
+        </w:rPr>
+        <w:t>}} {{</w:t>
+      </w:r>
+      <w:proofErr w:type="spellStart"/>
+      <w:r>
+        <w:rPr>
+          <w:color w:val="000000"/>
+          <w:sz w:val="27"/>
+          <w:szCs w:val="27"/>
+        </w:rPr>
+        <w:t>lastName</w:t>
+      </w:r>
+      <w:proofErr w:type="spellEnd"/>
+      <w:r>
+        <w:rPr>
+          <w:color w:val="000000"/>
+          <w:sz w:val="27"/>
+          <w:szCs w:val="27"/>
+        </w:rPr>
+        <w:t xml:space="preserve">}} </w:t>
       </w:r>
     </w:p>
     <w:sectPr>
@@ -3829,7 +3940,7 @@
   <w:style w:type="paragraph" w:default="1" w:styleId="Normal">
     <w:name w:val="Normal"/>
     <w:qFormat/>
-    <w:rsid w:val="00E40027"/>
+    <w:rsid w:val="000433FF"/>
   </w:style>
   <w:style w:type="paragraph" w:styleId="Heading1">
     <w:name w:val="heading 1"/>
@@ -4779,7 +4890,9 @@
     <w:rsid w:val="00004175"/>
     <w:rsid w:val="00097725"/>
     <w:rsid w:val="00110E1E"/>
+    <w:rsid w:val="001364DF"/>
     <w:rsid w:val="00162FFD"/>
+    <w:rsid w:val="00184B09"/>
     <w:rsid w:val="003D1BE8"/>
     <w:rsid w:val="00404289"/>
     <w:rsid w:val="008025E3"/>
@@ -4787,8 +4900,10 @@
     <w:rsid w:val="009B3BD4"/>
     <w:rsid w:val="00AA6561"/>
     <w:rsid w:val="00B80843"/>
+    <w:rsid w:val="00B8299B"/>
     <w:rsid w:val="00BE0334"/>
     <w:rsid w:val="00C970AB"/>
+    <w:rsid w:val="00D1467D"/>
     <w:rsid w:val="00EE5CFC"/>
   </w:rsids>
   <m:mathPr>

</xml_diff>